<commit_message>
Commit Aplicação pesquisa bluetooth
</commit_message>
<xml_diff>
--- a/tabela para apresentação.docx
+++ b/tabela para apresentação.docx
@@ -124,7 +124,6 @@
               </w:rPr>
               <w:t xml:space="preserve"> </w:t>
             </w:r>
-            <w:proofErr w:type="spellStart"/>
             <w:r>
               <w:rPr>
                 <w:sz w:val="24"/>
@@ -133,42 +132,22 @@
               </w:rPr>
               <w:t>Lejos</w:t>
             </w:r>
-            <w:proofErr w:type="spellEnd"/>
-            <w:r>
-              <w:rPr>
-                <w:sz w:val="24"/>
-                <w:szCs w:val="24"/>
-                <w:lang w:val="pt-PT"/>
-              </w:rPr>
-              <w:t xml:space="preserve"> no </w:t>
-            </w:r>
-            <w:proofErr w:type="spellStart"/>
-            <w:r>
-              <w:rPr>
-                <w:sz w:val="24"/>
-                <w:szCs w:val="24"/>
-                <w:lang w:val="pt-PT"/>
-              </w:rPr>
-              <w:t>I</w:t>
-            </w:r>
-            <w:r>
-              <w:rPr>
-                <w:sz w:val="24"/>
-                <w:szCs w:val="24"/>
-                <w:lang w:val="pt-PT"/>
-              </w:rPr>
-              <w:t>nteligent</w:t>
-            </w:r>
-            <w:proofErr w:type="spellEnd"/>
-            <w:r>
-              <w:rPr>
-                <w:sz w:val="24"/>
-                <w:szCs w:val="24"/>
-                <w:lang w:val="pt-PT"/>
-              </w:rPr>
-              <w:t xml:space="preserve"> </w:t>
-            </w:r>
-            <w:proofErr w:type="spellStart"/>
+            <w:r>
+              <w:rPr>
+                <w:sz w:val="24"/>
+                <w:szCs w:val="24"/>
+                <w:lang w:val="pt-PT"/>
+              </w:rPr>
+              <w:t xml:space="preserve"> no I</w:t>
+            </w:r>
+            <w:r>
+              <w:rPr>
+                <w:sz w:val="24"/>
+                <w:szCs w:val="24"/>
+                <w:lang w:val="pt-PT"/>
+              </w:rPr>
+              <w:t xml:space="preserve">nteligent </w:t>
+            </w:r>
             <w:r>
               <w:rPr>
                 <w:sz w:val="24"/>
@@ -185,7 +164,6 @@
               </w:rPr>
               <w:t>rick</w:t>
             </w:r>
-            <w:proofErr w:type="spellEnd"/>
             <w:r>
               <w:rPr>
                 <w:sz w:val="24"/>
@@ -227,25 +205,7 @@
                 <w:szCs w:val="24"/>
                 <w:lang w:val="pt-PT"/>
               </w:rPr>
-              <w:t xml:space="preserve"> entre telemóvel e </w:t>
-            </w:r>
-            <w:proofErr w:type="spellStart"/>
-            <w:r>
-              <w:rPr>
-                <w:sz w:val="24"/>
-                <w:szCs w:val="24"/>
-                <w:lang w:val="pt-PT"/>
-              </w:rPr>
-              <w:t>mindstorm</w:t>
-            </w:r>
-            <w:proofErr w:type="spellEnd"/>
-            <w:r>
-              <w:rPr>
-                <w:sz w:val="24"/>
-                <w:szCs w:val="24"/>
-                <w:lang w:val="pt-PT"/>
-              </w:rPr>
-              <w:t>;</w:t>
+              <w:t xml:space="preserve"> entre telemóvel e mindstorm;</w:t>
             </w:r>
           </w:p>
         </w:tc>
@@ -316,7 +276,6 @@
               </w:rPr>
               <w:t xml:space="preserve">ndroid </w:t>
             </w:r>
-            <w:proofErr w:type="spellStart"/>
             <w:r>
               <w:rPr>
                 <w:sz w:val="24"/>
@@ -331,16 +290,7 @@
                 <w:szCs w:val="24"/>
                 <w:lang w:val="pt-PT"/>
               </w:rPr>
-              <w:t>tudio</w:t>
-            </w:r>
-            <w:proofErr w:type="spellEnd"/>
-            <w:r>
-              <w:rPr>
-                <w:sz w:val="24"/>
-                <w:szCs w:val="24"/>
-                <w:lang w:val="pt-PT"/>
-              </w:rPr>
-              <w:t xml:space="preserve"> </w:t>
+              <w:t xml:space="preserve">tudio </w:t>
             </w:r>
             <w:r>
               <w:rPr>
@@ -549,8 +499,13 @@
         <w:jc w:val="both"/>
       </w:pPr>
       <w:r>
-        <w:t xml:space="preserve">TABELA DE ORIENTAÇÃ </w:t>
-      </w:r>
+        <w:t>TABELA DE ORIENTAÇÃ</w:t>
+      </w:r>
+      <w:r>
+        <w:t>O</w:t>
+      </w:r>
+      <w:bookmarkStart w:id="0" w:name="_GoBack"/>
+      <w:bookmarkEnd w:id="0"/>
     </w:p>
     <w:p>
       <w:pPr>
@@ -587,21 +542,7 @@
         <w:rPr>
           <w:lang w:val="pt-PT"/>
         </w:rPr>
-        <w:t xml:space="preserve">lise de Requisitos - Instalar sistema operativo: Qual? - Criar Servidor para partilhar dados - - Entrega dos </w:t>
-      </w:r>
-      <w:proofErr w:type="spellStart"/>
-      <w:r>
-        <w:rPr>
-          <w:lang w:val="pt-PT"/>
-        </w:rPr>
-        <w:t>Mockups</w:t>
-      </w:r>
-      <w:proofErr w:type="spellEnd"/>
-      <w:r>
-        <w:rPr>
-          <w:lang w:val="pt-PT"/>
-        </w:rPr>
-        <w:t xml:space="preserve"> da Aplicação </w:t>
+        <w:t xml:space="preserve">lise de Requisitos - Instalar sistema operativo: Qual? - Criar Servidor para partilhar dados - - Entrega dos Mockups da Aplicação </w:t>
       </w:r>
     </w:p>
     <w:p>
@@ -641,21 +582,7 @@
         <w:rPr>
           <w:lang w:val="pt-PT"/>
         </w:rPr>
-        <w:t xml:space="preserve">5 de </w:t>
-      </w:r>
-      <w:proofErr w:type="gramStart"/>
-      <w:r>
-        <w:rPr>
-          <w:lang w:val="pt-PT"/>
-        </w:rPr>
-        <w:t>Dezembro</w:t>
-      </w:r>
-      <w:proofErr w:type="gramEnd"/>
-      <w:r>
-        <w:rPr>
-          <w:lang w:val="pt-PT"/>
-        </w:rPr>
-        <w:t xml:space="preserve"> - Criar aplicação angular - Criar conexão com servidor 1</w:t>
+        <w:t>5 de Dezembro - Criar aplicação angular - Criar conexão com servidor 1</w:t>
       </w:r>
     </w:p>
     <w:p>
@@ -669,35 +596,7 @@
         <w:rPr>
           <w:lang w:val="pt-PT"/>
         </w:rPr>
-        <w:t xml:space="preserve">9 de - </w:t>
-      </w:r>
-      <w:proofErr w:type="spellStart"/>
-      <w:r>
-        <w:rPr>
-          <w:lang w:val="pt-PT"/>
-        </w:rPr>
-        <w:t>Views</w:t>
-      </w:r>
-      <w:proofErr w:type="spellEnd"/>
-      <w:r>
-        <w:rPr>
-          <w:lang w:val="pt-PT"/>
-        </w:rPr>
-        <w:t xml:space="preserve"> de conexão e visualização </w:t>
-      </w:r>
-      <w:proofErr w:type="spellStart"/>
-      <w:r>
-        <w:rPr>
-          <w:lang w:val="pt-PT"/>
-        </w:rPr>
-        <w:t>dedados</w:t>
-      </w:r>
-      <w:proofErr w:type="spellEnd"/>
-      <w:r>
-        <w:rPr>
-          <w:lang w:val="pt-PT"/>
-        </w:rPr>
-        <w:t xml:space="preserve"> - criar gráficos de visual de temperatura</w:t>
+        <w:t>9 de - Views de conexão e visualização dedados - criar gráficos de visual de temperatura</w:t>
       </w:r>
     </w:p>
     <w:p>
@@ -711,24 +610,8 @@
         <w:rPr>
           <w:lang w:val="pt-PT"/>
         </w:rPr>
-        <w:t xml:space="preserve"> 6 de </w:t>
-      </w:r>
-      <w:proofErr w:type="gramStart"/>
-      <w:r>
-        <w:rPr>
-          <w:lang w:val="pt-PT"/>
-        </w:rPr>
-        <w:t>Janeiro</w:t>
-      </w:r>
-      <w:proofErr w:type="gramEnd"/>
-      <w:r>
-        <w:rPr>
-          <w:lang w:val="pt-PT"/>
-        </w:rPr>
-        <w:t xml:space="preserve"> - login</w:t>
-      </w:r>
-      <w:bookmarkStart w:id="0" w:name="_GoBack"/>
-      <w:bookmarkEnd w:id="0"/>
+        <w:t xml:space="preserve"> 6 de Janeiro - login</w:t>
+      </w:r>
     </w:p>
     <w:sectPr>
       <w:pgSz w:w="11906" w:h="16838"/>

</xml_diff>

<commit_message>
Projeto a faltar apenas fazer conect na primeira pag
</commit_message>
<xml_diff>
--- a/tabela para apresentação.docx
+++ b/tabela para apresentação.docx
@@ -124,6 +124,7 @@
               </w:rPr>
               <w:t xml:space="preserve"> </w:t>
             </w:r>
+            <w:proofErr w:type="spellStart"/>
             <w:r>
               <w:rPr>
                 <w:sz w:val="24"/>
@@ -132,22 +133,42 @@
               </w:rPr>
               <w:t>Lejos</w:t>
             </w:r>
-            <w:r>
-              <w:rPr>
-                <w:sz w:val="24"/>
-                <w:szCs w:val="24"/>
-                <w:lang w:val="pt-PT"/>
-              </w:rPr>
-              <w:t xml:space="preserve"> no I</w:t>
-            </w:r>
-            <w:r>
-              <w:rPr>
-                <w:sz w:val="24"/>
-                <w:szCs w:val="24"/>
-                <w:lang w:val="pt-PT"/>
-              </w:rPr>
-              <w:t xml:space="preserve">nteligent </w:t>
-            </w:r>
+            <w:proofErr w:type="spellEnd"/>
+            <w:r>
+              <w:rPr>
+                <w:sz w:val="24"/>
+                <w:szCs w:val="24"/>
+                <w:lang w:val="pt-PT"/>
+              </w:rPr>
+              <w:t xml:space="preserve"> no </w:t>
+            </w:r>
+            <w:proofErr w:type="spellStart"/>
+            <w:r>
+              <w:rPr>
+                <w:sz w:val="24"/>
+                <w:szCs w:val="24"/>
+                <w:lang w:val="pt-PT"/>
+              </w:rPr>
+              <w:t>I</w:t>
+            </w:r>
+            <w:r>
+              <w:rPr>
+                <w:sz w:val="24"/>
+                <w:szCs w:val="24"/>
+                <w:lang w:val="pt-PT"/>
+              </w:rPr>
+              <w:t>nteligent</w:t>
+            </w:r>
+            <w:proofErr w:type="spellEnd"/>
+            <w:r>
+              <w:rPr>
+                <w:sz w:val="24"/>
+                <w:szCs w:val="24"/>
+                <w:lang w:val="pt-PT"/>
+              </w:rPr>
+              <w:t xml:space="preserve"> </w:t>
+            </w:r>
+            <w:proofErr w:type="spellStart"/>
             <w:r>
               <w:rPr>
                 <w:sz w:val="24"/>
@@ -164,6 +185,7 @@
               </w:rPr>
               <w:t>rick</w:t>
             </w:r>
+            <w:proofErr w:type="spellEnd"/>
             <w:r>
               <w:rPr>
                 <w:sz w:val="24"/>
@@ -205,7 +227,25 @@
                 <w:szCs w:val="24"/>
                 <w:lang w:val="pt-PT"/>
               </w:rPr>
-              <w:t xml:space="preserve"> entre telemóvel e mindstorm;</w:t>
+              <w:t xml:space="preserve"> entre telemóvel e </w:t>
+            </w:r>
+            <w:proofErr w:type="spellStart"/>
+            <w:r>
+              <w:rPr>
+                <w:sz w:val="24"/>
+                <w:szCs w:val="24"/>
+                <w:lang w:val="pt-PT"/>
+              </w:rPr>
+              <w:t>mindstorm</w:t>
+            </w:r>
+            <w:proofErr w:type="spellEnd"/>
+            <w:r>
+              <w:rPr>
+                <w:sz w:val="24"/>
+                <w:szCs w:val="24"/>
+                <w:lang w:val="pt-PT"/>
+              </w:rPr>
+              <w:t>;</w:t>
             </w:r>
           </w:p>
         </w:tc>
@@ -276,6 +316,7 @@
               </w:rPr>
               <w:t xml:space="preserve">ndroid </w:t>
             </w:r>
+            <w:proofErr w:type="spellStart"/>
             <w:r>
               <w:rPr>
                 <w:sz w:val="24"/>
@@ -290,7 +331,16 @@
                 <w:szCs w:val="24"/>
                 <w:lang w:val="pt-PT"/>
               </w:rPr>
-              <w:t xml:space="preserve">tudio </w:t>
+              <w:t>tudio</w:t>
+            </w:r>
+            <w:proofErr w:type="spellEnd"/>
+            <w:r>
+              <w:rPr>
+                <w:sz w:val="24"/>
+                <w:szCs w:val="24"/>
+                <w:lang w:val="pt-PT"/>
+              </w:rPr>
+              <w:t xml:space="preserve"> </w:t>
             </w:r>
             <w:r>
               <w:rPr>
@@ -421,24 +471,6 @@
                 <w:lang w:val="pt-PT"/>
               </w:rPr>
               <w:t>Entrega das funcionalidades “apresentação” e sensor de cores</w:t>
-            </w:r>
-            <w:r>
-              <w:rPr>
-                <w:sz w:val="24"/>
-                <w:szCs w:val="24"/>
-                <w:lang w:val="pt-PT"/>
-              </w:rPr>
-              <w:t xml:space="preserve"> </w:t>
-            </w:r>
-            <w:bookmarkStart w:id="0" w:name="_GoBack"/>
-            <w:bookmarkEnd w:id="0"/>
-            <w:r>
-              <w:rPr>
-                <w:sz w:val="24"/>
-                <w:szCs w:val="24"/>
-                <w:lang w:val="pt-PT"/>
-              </w:rPr>
-              <w:t>ou seguir linha</w:t>
             </w:r>
           </w:p>
         </w:tc>
@@ -511,6 +543,8 @@
       <w:r>
         <w:t xml:space="preserve"> </w:t>
       </w:r>
+      <w:bookmarkStart w:id="0" w:name="_GoBack"/>
+      <w:bookmarkEnd w:id="0"/>
     </w:p>
     <w:sectPr>
       <w:pgSz w:w="11906" w:h="16838"/>

</xml_diff>